<commit_message>
Updated the Mobile Integration CA3 A4.docx
Implemented the word document containing work Wiktor Teter did.

If applied, this commit with update the Mobile Integration CA3 A4 word document
</commit_message>
<xml_diff>
--- a/Mobile Integration CA3 A4.docx
+++ b/Mobile Integration CA3 A4.docx
@@ -6,15 +6,15 @@
       <w:pPr>
         <w:jc w:val="center"/>
         <w:rPr>
-          <w:sz w:val="36"/>
-          <w:szCs w:val="36"/>
+          <w:sz w:val="32"/>
+          <w:szCs w:val="32"/>
           <w:lang w:val="en-US"/>
         </w:rPr>
       </w:pPr>
       <w:r>
         <w:rPr>
-          <w:sz w:val="36"/>
-          <w:szCs w:val="36"/>
+          <w:sz w:val="32"/>
+          <w:szCs w:val="32"/>
           <w:lang w:val="en-US"/>
         </w:rPr>
         <w:t>Mobile Integration CA3</w:t>
@@ -24,47 +24,51 @@
       <w:pPr>
         <w:jc w:val="center"/>
         <w:rPr>
-          <w:sz w:val="32"/>
-          <w:szCs w:val="32"/>
+          <w:sz w:val="28"/>
+          <w:szCs w:val="28"/>
           <w:lang w:val="en-US"/>
         </w:rPr>
       </w:pPr>
       <w:r>
         <w:rPr>
-          <w:sz w:val="32"/>
-          <w:szCs w:val="32"/>
+          <w:sz w:val="28"/>
+          <w:szCs w:val="28"/>
           <w:lang w:val="en-US"/>
         </w:rPr>
-        <w:t>(Haroldas Tamosauskas &amp; Wiktor Teter)</w:t>
+        <w:t xml:space="preserve">(Haroldas </w:t>
+      </w:r>
+      <w:proofErr w:type="spellStart"/>
+      <w:r>
+        <w:rPr>
+          <w:sz w:val="28"/>
+          <w:szCs w:val="28"/>
+          <w:lang w:val="en-US"/>
+        </w:rPr>
+        <w:t>Tamosauskas</w:t>
+      </w:r>
+      <w:proofErr w:type="spellEnd"/>
+      <w:r>
+        <w:rPr>
+          <w:sz w:val="28"/>
+          <w:szCs w:val="28"/>
+          <w:lang w:val="en-US"/>
+        </w:rPr>
+        <w:t xml:space="preserve"> &amp; Wiktor Teter)</w:t>
       </w:r>
     </w:p>
     <w:p>
       <w:pPr>
         <w:rPr>
-          <w:sz w:val="32"/>
-          <w:szCs w:val="32"/>
+          <w:sz w:val="28"/>
+          <w:szCs w:val="28"/>
         </w:rPr>
       </w:pPr>
       <w:r>
         <w:rPr>
-          <w:sz w:val="32"/>
-          <w:szCs w:val="32"/>
-        </w:rPr>
-        <w:t>F</w:t>
-      </w:r>
-      <w:r>
-        <w:rPr>
-          <w:sz w:val="32"/>
-          <w:szCs w:val="32"/>
-        </w:rPr>
-        <w:t>eatures implemented</w:t>
-      </w:r>
-      <w:r>
-        <w:rPr>
-          <w:sz w:val="32"/>
-          <w:szCs w:val="32"/>
-        </w:rPr>
-        <w:t xml:space="preserve"> &amp; why:</w:t>
+          <w:sz w:val="28"/>
+          <w:szCs w:val="28"/>
+        </w:rPr>
+        <w:t>Features implemented &amp; why:</w:t>
       </w:r>
     </w:p>
     <w:p>
@@ -75,15 +79,11 @@
           <w:numId w:val="1"/>
         </w:numPr>
         <w:rPr>
-          <w:sz w:val="28"/>
-          <w:szCs w:val="28"/>
           <w:lang w:val="en-US"/>
         </w:rPr>
       </w:pPr>
       <w:r>
         <w:rPr>
-          <w:sz w:val="28"/>
-          <w:szCs w:val="28"/>
           <w:lang w:val="en-US"/>
         </w:rPr>
         <w:t>(Haroldas) The Image was added to simulate someone at the door, whereas the title and the grey background image serve to showcase how the app looks like.</w:t>
@@ -97,26 +97,14 @@
           <w:numId w:val="1"/>
         </w:numPr>
         <w:rPr>
-          <w:sz w:val="28"/>
-          <w:szCs w:val="28"/>
           <w:lang w:val="en-US"/>
         </w:rPr>
       </w:pPr>
       <w:r>
         <w:rPr>
-          <w:sz w:val="28"/>
-          <w:szCs w:val="28"/>
           <w:lang w:val="en-US"/>
         </w:rPr>
-        <w:t xml:space="preserve">(Haroldas) </w:t>
-      </w:r>
-      <w:r>
-        <w:rPr>
-          <w:sz w:val="28"/>
-          <w:szCs w:val="28"/>
-          <w:lang w:val="en-US"/>
-        </w:rPr>
-        <w:t>Implemented a button with a microphone image to change the color of the button from grey to green to simulate the feeling of the microphone being on.</w:t>
+        <w:t>(Haroldas) Implemented a button with a microphone image to change the color of the button from grey to green to simulate the feeling of the microphone being on.</w:t>
       </w:r>
     </w:p>
     <w:p>
@@ -127,15 +115,13 @@
           <w:numId w:val="1"/>
         </w:numPr>
         <w:rPr>
-          <w:sz w:val="32"/>
-          <w:szCs w:val="32"/>
-          <w:lang w:val="en-US"/>
-        </w:rPr>
-      </w:pPr>
-      <w:r>
-        <w:rPr>
           <w:sz w:val="28"/>
           <w:szCs w:val="28"/>
+          <w:lang w:val="en-US"/>
+        </w:rPr>
+      </w:pPr>
+      <w:r>
+        <w:rPr>
           <w:lang w:val="en-US"/>
         </w:rPr>
         <w:t>(Haroldas) Changed the switch to function as an ordinary slide to also simulate a feeling of the voice changer being on.</w:t>
@@ -149,42 +135,251 @@
           <w:numId w:val="1"/>
         </w:numPr>
         <w:rPr>
-          <w:sz w:val="28"/>
-          <w:szCs w:val="28"/>
           <w:lang w:val="en-GB"/>
         </w:rPr>
       </w:pPr>
       <w:r>
         <w:rPr>
-          <w:sz w:val="28"/>
-          <w:szCs w:val="28"/>
           <w:lang w:val="en-US"/>
         </w:rPr>
         <w:t xml:space="preserve">(Haroldas) Implemented </w:t>
       </w:r>
+      <w:proofErr w:type="spellStart"/>
       <w:r>
         <w:rPr>
-          <w:sz w:val="28"/>
-          <w:szCs w:val="28"/>
           <w:lang w:val="en-GB"/>
         </w:rPr>
         <w:t>navController</w:t>
       </w:r>
+      <w:proofErr w:type="spellEnd"/>
       <w:r>
         <w:rPr>
-          <w:sz w:val="28"/>
-          <w:szCs w:val="28"/>
           <w:lang w:val="en-GB"/>
         </w:rPr>
-        <w:t xml:space="preserve"> into the MainActivity.kt to be able to navigate to different pages of the website</w:t>
+        <w:t xml:space="preserve"> into the </w:t>
+      </w:r>
+      <w:proofErr w:type="spellStart"/>
+      <w:r>
+        <w:rPr>
+          <w:lang w:val="en-GB"/>
+        </w:rPr>
+        <w:t>MainActivity.kt</w:t>
+      </w:r>
+      <w:proofErr w:type="spellEnd"/>
+      <w:r>
+        <w:rPr>
+          <w:lang w:val="en-GB"/>
+        </w:rPr>
+        <w:t xml:space="preserve"> to be able to navigate to different pages of the website</w:t>
       </w:r>
     </w:p>
     <w:p>
       <w:pPr>
+        <w:pStyle w:val="ListParagraph"/>
+        <w:numPr>
+          <w:ilvl w:val="0"/>
+          <w:numId w:val="1"/>
+        </w:numPr>
+        <w:rPr>
+          <w:lang w:val="en-GB"/>
+        </w:rPr>
+      </w:pPr>
+      <w:r>
+        <w:rPr>
+          <w:lang w:val="en-GB"/>
+        </w:rPr>
+        <w:t>(Haroldas) added retrofit to get data from the internet for the notifications page</w:t>
+      </w:r>
+    </w:p>
+    <w:p>
+      <w:pPr>
+        <w:pStyle w:val="ListParagraph"/>
+        <w:numPr>
+          <w:ilvl w:val="0"/>
+          <w:numId w:val="1"/>
+        </w:numPr>
+        <w:rPr>
+          <w:lang w:val="en-150"/>
+        </w:rPr>
+      </w:pPr>
+      <w:r>
+        <w:rPr>
+          <w:lang w:val="en-150"/>
+        </w:rPr>
+        <w:t>(Wiktor) Added Log statements to track navigation actions and button interactions.</w:t>
+      </w:r>
+    </w:p>
+    <w:p>
+      <w:pPr>
+        <w:pStyle w:val="ListParagraph"/>
+        <w:numPr>
+          <w:ilvl w:val="0"/>
+          <w:numId w:val="1"/>
+        </w:numPr>
+        <w:rPr>
+          <w:lang w:val="en-150"/>
+        </w:rPr>
+      </w:pPr>
+      <w:r>
+        <w:rPr>
+          <w:lang w:val="en-150"/>
+        </w:rPr>
+        <w:t>(Wiktor) Integrated a Bottom Navigation Bar for consistent navigation.</w:t>
+      </w:r>
+    </w:p>
+    <w:p>
+      <w:pPr>
+        <w:pStyle w:val="ListParagraph"/>
+        <w:numPr>
+          <w:ilvl w:val="0"/>
+          <w:numId w:val="1"/>
+        </w:numPr>
+        <w:rPr>
+          <w:lang w:val="en-150"/>
+        </w:rPr>
+      </w:pPr>
+      <w:r>
+        <w:rPr>
+          <w:lang w:val="en-150"/>
+        </w:rPr>
+        <w:t>(Wiktor) Created Scrollable List with Card UI</w:t>
+      </w:r>
+    </w:p>
+    <w:p>
+      <w:pPr>
+        <w:pStyle w:val="ListParagraph"/>
+        <w:numPr>
+          <w:ilvl w:val="0"/>
+          <w:numId w:val="1"/>
+        </w:numPr>
+        <w:rPr>
+          <w:lang w:val="en-150"/>
+        </w:rPr>
+      </w:pPr>
+      <w:r>
+        <w:rPr>
+          <w:lang w:val="en-150"/>
+        </w:rPr>
+        <w:t>(Wiktor) Added Material Design, applied consistent colour themes (black backgrounds, white text).</w:t>
+      </w:r>
+    </w:p>
+    <w:p>
+      <w:pPr>
+        <w:pStyle w:val="ListParagraph"/>
+        <w:numPr>
+          <w:ilvl w:val="0"/>
+          <w:numId w:val="1"/>
+        </w:numPr>
+        <w:rPr>
+          <w:lang w:val="en-150"/>
+        </w:rPr>
+      </w:pPr>
+      <w:r>
+        <w:rPr>
+          <w:lang w:val="en-150"/>
+        </w:rPr>
+        <w:t>Used Material Design components like Card, Button, and Switch.</w:t>
+      </w:r>
+    </w:p>
+    <w:p>
+      <w:pPr>
+        <w:pStyle w:val="ListParagraph"/>
+        <w:numPr>
+          <w:ilvl w:val="0"/>
+          <w:numId w:val="1"/>
+        </w:numPr>
+        <w:rPr>
+          <w:lang w:val="en-150"/>
+        </w:rPr>
+      </w:pPr>
+      <w:r>
+        <w:rPr>
+          <w:lang w:val="en-150"/>
+        </w:rPr>
+        <w:t xml:space="preserve">(Wiktor) Added animation for the "Camera Event" cards in </w:t>
+      </w:r>
+      <w:proofErr w:type="spellStart"/>
+      <w:r>
+        <w:rPr>
+          <w:lang w:val="en-150"/>
+        </w:rPr>
+        <w:t>CameraPage</w:t>
+      </w:r>
+      <w:proofErr w:type="spellEnd"/>
+      <w:r>
+        <w:rPr>
+          <w:lang w:val="en-150"/>
+        </w:rPr>
+        <w:t xml:space="preserve"> and button animations for colour transitions when clicked.</w:t>
+      </w:r>
+    </w:p>
+    <w:p>
+      <w:pPr>
+        <w:pStyle w:val="ListParagraph"/>
+        <w:numPr>
+          <w:ilvl w:val="0"/>
+          <w:numId w:val="1"/>
+        </w:numPr>
+        <w:rPr>
+          <w:lang w:val="en-150"/>
+        </w:rPr>
+      </w:pPr>
+      <w:r>
+        <w:rPr>
+          <w:lang w:val="en-150"/>
+        </w:rPr>
+        <w:t xml:space="preserve">(Wiktor) Adjusted layouts to adapt to different screen sizes using </w:t>
+      </w:r>
+      <w:proofErr w:type="spellStart"/>
+      <w:r>
+        <w:rPr>
+          <w:lang w:val="en-150"/>
+        </w:rPr>
+        <w:t>Modifier.padding</w:t>
+      </w:r>
+      <w:proofErr w:type="spellEnd"/>
+      <w:r>
+        <w:rPr>
+          <w:lang w:val="en-150"/>
+        </w:rPr>
+        <w:t xml:space="preserve"> and </w:t>
+      </w:r>
+      <w:proofErr w:type="spellStart"/>
+      <w:r>
+        <w:rPr>
+          <w:lang w:val="en-150"/>
+        </w:rPr>
+        <w:t>fillMaxSize</w:t>
+      </w:r>
+      <w:proofErr w:type="spellEnd"/>
+      <w:r>
+        <w:rPr>
+          <w:lang w:val="en-150"/>
+        </w:rPr>
+        <w:t>.</w:t>
+      </w:r>
+    </w:p>
+    <w:p>
+      <w:pPr>
+        <w:pStyle w:val="ListParagraph"/>
+        <w:rPr>
+          <w:lang w:val="en-150"/>
+        </w:rPr>
+      </w:pPr>
+    </w:p>
+    <w:p>
+      <w:pPr>
+        <w:rPr>
+          <w:lang w:val="en-GB"/>
+        </w:rPr>
+      </w:pPr>
+    </w:p>
+    <w:p>
+      <w:pPr>
         <w:ind w:left="360"/>
         <w:rPr>
-          <w:sz w:val="32"/>
-          <w:szCs w:val="32"/>
+          <w:sz w:val="28"/>
+          <w:szCs w:val="28"/>
           <w:lang w:val="en-US"/>
         </w:rPr>
       </w:pPr>
@@ -202,6 +397,900 @@
 <file path=word/numbering.xml><?xml version="1.0" encoding="utf-8"?>
 <w:numbering xmlns:wpc="http://schemas.microsoft.com/office/word/2010/wordprocessingCanvas" xmlns:cx="http://schemas.microsoft.com/office/drawing/2014/chartex" xmlns:cx1="http://schemas.microsoft.com/office/drawing/2015/9/8/chartex" xmlns:cx2="http://schemas.microsoft.com/office/drawing/2015/10/21/chartex" xmlns:cx3="http://schemas.microsoft.com/office/drawing/2016/5/9/chartex" xmlns:cx4="http://schemas.microsoft.com/office/drawing/2016/5/10/chartex" xmlns:cx5="http://schemas.microsoft.com/office/drawing/2016/5/11/chartex" xmlns:cx6="http://schemas.microsoft.com/office/drawing/2016/5/12/chartex" xmlns:cx7="http://schemas.microsoft.com/office/drawing/2016/5/13/chartex" xmlns:cx8="http://schemas.microsoft.com/office/drawing/2016/5/14/chartex" xmlns:mc="http://schemas.openxmlformats.org/markup-compatibility/2006" xmlns:aink="http://schemas.microsoft.com/office/drawing/2016/ink" xmlns:am3d="http://schemas.microsoft.com/office/drawing/2017/model3d" xmlns:o="urn:schemas-microsoft-com:office:office" xmlns:oel="http://schemas.microsoft.com/office/2019/extlst" xmlns:r="http://schemas.openxmlformats.org/officeDocument/2006/relationships" xmlns:m="http://schemas.openxmlformats.org/officeDocument/2006/math" xmlns:v="urn:schemas-microsoft-com:vml" xmlns:wp14="http://schemas.microsoft.com/office/word/2010/wordprocessingDrawing" xmlns:wp="http://schemas.openxmlformats.org/drawingml/2006/wordprocessingDrawing" xmlns:w10="urn:schemas-microsoft-com:office:word" xmlns:w="http://schemas.openxmlformats.org/wordprocessingml/2006/main" xmlns:w14="http://schemas.microsoft.com/office/word/2010/wordml" xmlns:w15="http://schemas.microsoft.com/office/word/2012/wordml" xmlns:w16cex="http://schemas.microsoft.com/office/word/2018/wordml/cex" xmlns:w16cid="http://schemas.microsoft.com/office/word/2016/wordml/cid" xmlns:w16="http://schemas.microsoft.com/office/word/2018/wordml" xmlns:w16du="http://schemas.microsoft.com/office/word/2023/wordml/word16du" xmlns:w16sdtdh="http://schemas.microsoft.com/office/word/2020/wordml/sdtdatahash" xmlns:w16se="http://schemas.microsoft.com/office/word/2015/wordml/symex" xmlns:wpg="http://schemas.microsoft.com/office/word/2010/wordprocessingGroup" xmlns:wpi="http://schemas.microsoft.com/office/word/2010/wordprocessingInk" xmlns:wne="http://schemas.microsoft.com/office/word/2006/wordml" xmlns:wps="http://schemas.microsoft.com/office/word/2010/wordprocessingShape" mc:Ignorable="w14 w15 w16se w16cid w16 w16cex w16sdtdh w16du wp14">
   <w:abstractNum w:abstractNumId="0" w15:restartNumberingAfterBreak="0">
+    <w:nsid w:val="1E944AC8"/>
+    <w:multiLevelType w:val="multilevel"/>
+    <w:tmpl w:val="2A9E7552"/>
+    <w:lvl w:ilvl="0">
+      <w:start w:val="1"/>
+      <w:numFmt w:val="bullet"/>
+      <w:lvlText w:val=""/>
+      <w:lvlJc w:val="left"/>
+      <w:pPr>
+        <w:tabs>
+          <w:tab w:val="num" w:pos="720"/>
+        </w:tabs>
+        <w:ind w:left="720" w:hanging="360"/>
+      </w:pPr>
+      <w:rPr>
+        <w:rFonts w:ascii="Symbol" w:hAnsi="Symbol" w:hint="default"/>
+        <w:sz w:val="20"/>
+      </w:rPr>
+    </w:lvl>
+    <w:lvl w:ilvl="1" w:tentative="1">
+      <w:start w:val="1"/>
+      <w:numFmt w:val="bullet"/>
+      <w:lvlText w:val="o"/>
+      <w:lvlJc w:val="left"/>
+      <w:pPr>
+        <w:tabs>
+          <w:tab w:val="num" w:pos="1440"/>
+        </w:tabs>
+        <w:ind w:left="1440" w:hanging="360"/>
+      </w:pPr>
+      <w:rPr>
+        <w:rFonts w:ascii="Courier New" w:hAnsi="Courier New" w:hint="default"/>
+        <w:sz w:val="20"/>
+      </w:rPr>
+    </w:lvl>
+    <w:lvl w:ilvl="2" w:tentative="1">
+      <w:start w:val="1"/>
+      <w:numFmt w:val="bullet"/>
+      <w:lvlText w:val=""/>
+      <w:lvlJc w:val="left"/>
+      <w:pPr>
+        <w:tabs>
+          <w:tab w:val="num" w:pos="2160"/>
+        </w:tabs>
+        <w:ind w:left="2160" w:hanging="360"/>
+      </w:pPr>
+      <w:rPr>
+        <w:rFonts w:ascii="Wingdings" w:hAnsi="Wingdings" w:hint="default"/>
+        <w:sz w:val="20"/>
+      </w:rPr>
+    </w:lvl>
+    <w:lvl w:ilvl="3" w:tentative="1">
+      <w:start w:val="1"/>
+      <w:numFmt w:val="bullet"/>
+      <w:lvlText w:val=""/>
+      <w:lvlJc w:val="left"/>
+      <w:pPr>
+        <w:tabs>
+          <w:tab w:val="num" w:pos="2880"/>
+        </w:tabs>
+        <w:ind w:left="2880" w:hanging="360"/>
+      </w:pPr>
+      <w:rPr>
+        <w:rFonts w:ascii="Wingdings" w:hAnsi="Wingdings" w:hint="default"/>
+        <w:sz w:val="20"/>
+      </w:rPr>
+    </w:lvl>
+    <w:lvl w:ilvl="4" w:tentative="1">
+      <w:start w:val="1"/>
+      <w:numFmt w:val="bullet"/>
+      <w:lvlText w:val=""/>
+      <w:lvlJc w:val="left"/>
+      <w:pPr>
+        <w:tabs>
+          <w:tab w:val="num" w:pos="3600"/>
+        </w:tabs>
+        <w:ind w:left="3600" w:hanging="360"/>
+      </w:pPr>
+      <w:rPr>
+        <w:rFonts w:ascii="Wingdings" w:hAnsi="Wingdings" w:hint="default"/>
+        <w:sz w:val="20"/>
+      </w:rPr>
+    </w:lvl>
+    <w:lvl w:ilvl="5" w:tentative="1">
+      <w:start w:val="1"/>
+      <w:numFmt w:val="bullet"/>
+      <w:lvlText w:val=""/>
+      <w:lvlJc w:val="left"/>
+      <w:pPr>
+        <w:tabs>
+          <w:tab w:val="num" w:pos="4320"/>
+        </w:tabs>
+        <w:ind w:left="4320" w:hanging="360"/>
+      </w:pPr>
+      <w:rPr>
+        <w:rFonts w:ascii="Wingdings" w:hAnsi="Wingdings" w:hint="default"/>
+        <w:sz w:val="20"/>
+      </w:rPr>
+    </w:lvl>
+    <w:lvl w:ilvl="6" w:tentative="1">
+      <w:start w:val="1"/>
+      <w:numFmt w:val="bullet"/>
+      <w:lvlText w:val=""/>
+      <w:lvlJc w:val="left"/>
+      <w:pPr>
+        <w:tabs>
+          <w:tab w:val="num" w:pos="5040"/>
+        </w:tabs>
+        <w:ind w:left="5040" w:hanging="360"/>
+      </w:pPr>
+      <w:rPr>
+        <w:rFonts w:ascii="Wingdings" w:hAnsi="Wingdings" w:hint="default"/>
+        <w:sz w:val="20"/>
+      </w:rPr>
+    </w:lvl>
+    <w:lvl w:ilvl="7" w:tentative="1">
+      <w:start w:val="1"/>
+      <w:numFmt w:val="bullet"/>
+      <w:lvlText w:val=""/>
+      <w:lvlJc w:val="left"/>
+      <w:pPr>
+        <w:tabs>
+          <w:tab w:val="num" w:pos="5760"/>
+        </w:tabs>
+        <w:ind w:left="5760" w:hanging="360"/>
+      </w:pPr>
+      <w:rPr>
+        <w:rFonts w:ascii="Wingdings" w:hAnsi="Wingdings" w:hint="default"/>
+        <w:sz w:val="20"/>
+      </w:rPr>
+    </w:lvl>
+    <w:lvl w:ilvl="8" w:tentative="1">
+      <w:start w:val="1"/>
+      <w:numFmt w:val="bullet"/>
+      <w:lvlText w:val=""/>
+      <w:lvlJc w:val="left"/>
+      <w:pPr>
+        <w:tabs>
+          <w:tab w:val="num" w:pos="6480"/>
+        </w:tabs>
+        <w:ind w:left="6480" w:hanging="360"/>
+      </w:pPr>
+      <w:rPr>
+        <w:rFonts w:ascii="Wingdings" w:hAnsi="Wingdings" w:hint="default"/>
+        <w:sz w:val="20"/>
+      </w:rPr>
+    </w:lvl>
+  </w:abstractNum>
+  <w:abstractNum w:abstractNumId="1" w15:restartNumberingAfterBreak="0">
+    <w:nsid w:val="4267270B"/>
+    <w:multiLevelType w:val="multilevel"/>
+    <w:tmpl w:val="F6FCB82E"/>
+    <w:lvl w:ilvl="0">
+      <w:start w:val="1"/>
+      <w:numFmt w:val="bullet"/>
+      <w:lvlText w:val=""/>
+      <w:lvlJc w:val="left"/>
+      <w:pPr>
+        <w:tabs>
+          <w:tab w:val="num" w:pos="720"/>
+        </w:tabs>
+        <w:ind w:left="720" w:hanging="360"/>
+      </w:pPr>
+      <w:rPr>
+        <w:rFonts w:ascii="Symbol" w:hAnsi="Symbol" w:hint="default"/>
+        <w:sz w:val="20"/>
+      </w:rPr>
+    </w:lvl>
+    <w:lvl w:ilvl="1" w:tentative="1">
+      <w:start w:val="1"/>
+      <w:numFmt w:val="bullet"/>
+      <w:lvlText w:val="o"/>
+      <w:lvlJc w:val="left"/>
+      <w:pPr>
+        <w:tabs>
+          <w:tab w:val="num" w:pos="1440"/>
+        </w:tabs>
+        <w:ind w:left="1440" w:hanging="360"/>
+      </w:pPr>
+      <w:rPr>
+        <w:rFonts w:ascii="Courier New" w:hAnsi="Courier New" w:hint="default"/>
+        <w:sz w:val="20"/>
+      </w:rPr>
+    </w:lvl>
+    <w:lvl w:ilvl="2" w:tentative="1">
+      <w:start w:val="1"/>
+      <w:numFmt w:val="bullet"/>
+      <w:lvlText w:val=""/>
+      <w:lvlJc w:val="left"/>
+      <w:pPr>
+        <w:tabs>
+          <w:tab w:val="num" w:pos="2160"/>
+        </w:tabs>
+        <w:ind w:left="2160" w:hanging="360"/>
+      </w:pPr>
+      <w:rPr>
+        <w:rFonts w:ascii="Wingdings" w:hAnsi="Wingdings" w:hint="default"/>
+        <w:sz w:val="20"/>
+      </w:rPr>
+    </w:lvl>
+    <w:lvl w:ilvl="3" w:tentative="1">
+      <w:start w:val="1"/>
+      <w:numFmt w:val="bullet"/>
+      <w:lvlText w:val=""/>
+      <w:lvlJc w:val="left"/>
+      <w:pPr>
+        <w:tabs>
+          <w:tab w:val="num" w:pos="2880"/>
+        </w:tabs>
+        <w:ind w:left="2880" w:hanging="360"/>
+      </w:pPr>
+      <w:rPr>
+        <w:rFonts w:ascii="Wingdings" w:hAnsi="Wingdings" w:hint="default"/>
+        <w:sz w:val="20"/>
+      </w:rPr>
+    </w:lvl>
+    <w:lvl w:ilvl="4" w:tentative="1">
+      <w:start w:val="1"/>
+      <w:numFmt w:val="bullet"/>
+      <w:lvlText w:val=""/>
+      <w:lvlJc w:val="left"/>
+      <w:pPr>
+        <w:tabs>
+          <w:tab w:val="num" w:pos="3600"/>
+        </w:tabs>
+        <w:ind w:left="3600" w:hanging="360"/>
+      </w:pPr>
+      <w:rPr>
+        <w:rFonts w:ascii="Wingdings" w:hAnsi="Wingdings" w:hint="default"/>
+        <w:sz w:val="20"/>
+      </w:rPr>
+    </w:lvl>
+    <w:lvl w:ilvl="5" w:tentative="1">
+      <w:start w:val="1"/>
+      <w:numFmt w:val="bullet"/>
+      <w:lvlText w:val=""/>
+      <w:lvlJc w:val="left"/>
+      <w:pPr>
+        <w:tabs>
+          <w:tab w:val="num" w:pos="4320"/>
+        </w:tabs>
+        <w:ind w:left="4320" w:hanging="360"/>
+      </w:pPr>
+      <w:rPr>
+        <w:rFonts w:ascii="Wingdings" w:hAnsi="Wingdings" w:hint="default"/>
+        <w:sz w:val="20"/>
+      </w:rPr>
+    </w:lvl>
+    <w:lvl w:ilvl="6" w:tentative="1">
+      <w:start w:val="1"/>
+      <w:numFmt w:val="bullet"/>
+      <w:lvlText w:val=""/>
+      <w:lvlJc w:val="left"/>
+      <w:pPr>
+        <w:tabs>
+          <w:tab w:val="num" w:pos="5040"/>
+        </w:tabs>
+        <w:ind w:left="5040" w:hanging="360"/>
+      </w:pPr>
+      <w:rPr>
+        <w:rFonts w:ascii="Wingdings" w:hAnsi="Wingdings" w:hint="default"/>
+        <w:sz w:val="20"/>
+      </w:rPr>
+    </w:lvl>
+    <w:lvl w:ilvl="7" w:tentative="1">
+      <w:start w:val="1"/>
+      <w:numFmt w:val="bullet"/>
+      <w:lvlText w:val=""/>
+      <w:lvlJc w:val="left"/>
+      <w:pPr>
+        <w:tabs>
+          <w:tab w:val="num" w:pos="5760"/>
+        </w:tabs>
+        <w:ind w:left="5760" w:hanging="360"/>
+      </w:pPr>
+      <w:rPr>
+        <w:rFonts w:ascii="Wingdings" w:hAnsi="Wingdings" w:hint="default"/>
+        <w:sz w:val="20"/>
+      </w:rPr>
+    </w:lvl>
+    <w:lvl w:ilvl="8" w:tentative="1">
+      <w:start w:val="1"/>
+      <w:numFmt w:val="bullet"/>
+      <w:lvlText w:val=""/>
+      <w:lvlJc w:val="left"/>
+      <w:pPr>
+        <w:tabs>
+          <w:tab w:val="num" w:pos="6480"/>
+        </w:tabs>
+        <w:ind w:left="6480" w:hanging="360"/>
+      </w:pPr>
+      <w:rPr>
+        <w:rFonts w:ascii="Wingdings" w:hAnsi="Wingdings" w:hint="default"/>
+        <w:sz w:val="20"/>
+      </w:rPr>
+    </w:lvl>
+  </w:abstractNum>
+  <w:abstractNum w:abstractNumId="2" w15:restartNumberingAfterBreak="0">
+    <w:nsid w:val="42AB6A55"/>
+    <w:multiLevelType w:val="multilevel"/>
+    <w:tmpl w:val="2032A912"/>
+    <w:lvl w:ilvl="0">
+      <w:start w:val="1"/>
+      <w:numFmt w:val="bullet"/>
+      <w:lvlText w:val=""/>
+      <w:lvlJc w:val="left"/>
+      <w:pPr>
+        <w:tabs>
+          <w:tab w:val="num" w:pos="720"/>
+        </w:tabs>
+        <w:ind w:left="720" w:hanging="360"/>
+      </w:pPr>
+      <w:rPr>
+        <w:rFonts w:ascii="Symbol" w:hAnsi="Symbol" w:hint="default"/>
+        <w:sz w:val="20"/>
+      </w:rPr>
+    </w:lvl>
+    <w:lvl w:ilvl="1">
+      <w:start w:val="1"/>
+      <w:numFmt w:val="bullet"/>
+      <w:lvlText w:val="o"/>
+      <w:lvlJc w:val="left"/>
+      <w:pPr>
+        <w:tabs>
+          <w:tab w:val="num" w:pos="1440"/>
+        </w:tabs>
+        <w:ind w:left="1440" w:hanging="360"/>
+      </w:pPr>
+      <w:rPr>
+        <w:rFonts w:ascii="Courier New" w:hAnsi="Courier New" w:hint="default"/>
+        <w:sz w:val="20"/>
+      </w:rPr>
+    </w:lvl>
+    <w:lvl w:ilvl="2" w:tentative="1">
+      <w:start w:val="1"/>
+      <w:numFmt w:val="bullet"/>
+      <w:lvlText w:val=""/>
+      <w:lvlJc w:val="left"/>
+      <w:pPr>
+        <w:tabs>
+          <w:tab w:val="num" w:pos="2160"/>
+        </w:tabs>
+        <w:ind w:left="2160" w:hanging="360"/>
+      </w:pPr>
+      <w:rPr>
+        <w:rFonts w:ascii="Wingdings" w:hAnsi="Wingdings" w:hint="default"/>
+        <w:sz w:val="20"/>
+      </w:rPr>
+    </w:lvl>
+    <w:lvl w:ilvl="3" w:tentative="1">
+      <w:start w:val="1"/>
+      <w:numFmt w:val="bullet"/>
+      <w:lvlText w:val=""/>
+      <w:lvlJc w:val="left"/>
+      <w:pPr>
+        <w:tabs>
+          <w:tab w:val="num" w:pos="2880"/>
+        </w:tabs>
+        <w:ind w:left="2880" w:hanging="360"/>
+      </w:pPr>
+      <w:rPr>
+        <w:rFonts w:ascii="Wingdings" w:hAnsi="Wingdings" w:hint="default"/>
+        <w:sz w:val="20"/>
+      </w:rPr>
+    </w:lvl>
+    <w:lvl w:ilvl="4" w:tentative="1">
+      <w:start w:val="1"/>
+      <w:numFmt w:val="bullet"/>
+      <w:lvlText w:val=""/>
+      <w:lvlJc w:val="left"/>
+      <w:pPr>
+        <w:tabs>
+          <w:tab w:val="num" w:pos="3600"/>
+        </w:tabs>
+        <w:ind w:left="3600" w:hanging="360"/>
+      </w:pPr>
+      <w:rPr>
+        <w:rFonts w:ascii="Wingdings" w:hAnsi="Wingdings" w:hint="default"/>
+        <w:sz w:val="20"/>
+      </w:rPr>
+    </w:lvl>
+    <w:lvl w:ilvl="5" w:tentative="1">
+      <w:start w:val="1"/>
+      <w:numFmt w:val="bullet"/>
+      <w:lvlText w:val=""/>
+      <w:lvlJc w:val="left"/>
+      <w:pPr>
+        <w:tabs>
+          <w:tab w:val="num" w:pos="4320"/>
+        </w:tabs>
+        <w:ind w:left="4320" w:hanging="360"/>
+      </w:pPr>
+      <w:rPr>
+        <w:rFonts w:ascii="Wingdings" w:hAnsi="Wingdings" w:hint="default"/>
+        <w:sz w:val="20"/>
+      </w:rPr>
+    </w:lvl>
+    <w:lvl w:ilvl="6" w:tentative="1">
+      <w:start w:val="1"/>
+      <w:numFmt w:val="bullet"/>
+      <w:lvlText w:val=""/>
+      <w:lvlJc w:val="left"/>
+      <w:pPr>
+        <w:tabs>
+          <w:tab w:val="num" w:pos="5040"/>
+        </w:tabs>
+        <w:ind w:left="5040" w:hanging="360"/>
+      </w:pPr>
+      <w:rPr>
+        <w:rFonts w:ascii="Wingdings" w:hAnsi="Wingdings" w:hint="default"/>
+        <w:sz w:val="20"/>
+      </w:rPr>
+    </w:lvl>
+    <w:lvl w:ilvl="7" w:tentative="1">
+      <w:start w:val="1"/>
+      <w:numFmt w:val="bullet"/>
+      <w:lvlText w:val=""/>
+      <w:lvlJc w:val="left"/>
+      <w:pPr>
+        <w:tabs>
+          <w:tab w:val="num" w:pos="5760"/>
+        </w:tabs>
+        <w:ind w:left="5760" w:hanging="360"/>
+      </w:pPr>
+      <w:rPr>
+        <w:rFonts w:ascii="Wingdings" w:hAnsi="Wingdings" w:hint="default"/>
+        <w:sz w:val="20"/>
+      </w:rPr>
+    </w:lvl>
+    <w:lvl w:ilvl="8" w:tentative="1">
+      <w:start w:val="1"/>
+      <w:numFmt w:val="bullet"/>
+      <w:lvlText w:val=""/>
+      <w:lvlJc w:val="left"/>
+      <w:pPr>
+        <w:tabs>
+          <w:tab w:val="num" w:pos="6480"/>
+        </w:tabs>
+        <w:ind w:left="6480" w:hanging="360"/>
+      </w:pPr>
+      <w:rPr>
+        <w:rFonts w:ascii="Wingdings" w:hAnsi="Wingdings" w:hint="default"/>
+        <w:sz w:val="20"/>
+      </w:rPr>
+    </w:lvl>
+  </w:abstractNum>
+  <w:abstractNum w:abstractNumId="3" w15:restartNumberingAfterBreak="0">
+    <w:nsid w:val="6AC423AC"/>
+    <w:multiLevelType w:val="multilevel"/>
+    <w:tmpl w:val="724430EE"/>
+    <w:lvl w:ilvl="0">
+      <w:start w:val="1"/>
+      <w:numFmt w:val="bullet"/>
+      <w:lvlText w:val=""/>
+      <w:lvlJc w:val="left"/>
+      <w:pPr>
+        <w:tabs>
+          <w:tab w:val="num" w:pos="720"/>
+        </w:tabs>
+        <w:ind w:left="720" w:hanging="360"/>
+      </w:pPr>
+      <w:rPr>
+        <w:rFonts w:ascii="Symbol" w:hAnsi="Symbol" w:hint="default"/>
+        <w:sz w:val="20"/>
+      </w:rPr>
+    </w:lvl>
+    <w:lvl w:ilvl="1" w:tentative="1">
+      <w:start w:val="1"/>
+      <w:numFmt w:val="bullet"/>
+      <w:lvlText w:val="o"/>
+      <w:lvlJc w:val="left"/>
+      <w:pPr>
+        <w:tabs>
+          <w:tab w:val="num" w:pos="1440"/>
+        </w:tabs>
+        <w:ind w:left="1440" w:hanging="360"/>
+      </w:pPr>
+      <w:rPr>
+        <w:rFonts w:ascii="Courier New" w:hAnsi="Courier New" w:hint="default"/>
+        <w:sz w:val="20"/>
+      </w:rPr>
+    </w:lvl>
+    <w:lvl w:ilvl="2" w:tentative="1">
+      <w:start w:val="1"/>
+      <w:numFmt w:val="bullet"/>
+      <w:lvlText w:val=""/>
+      <w:lvlJc w:val="left"/>
+      <w:pPr>
+        <w:tabs>
+          <w:tab w:val="num" w:pos="2160"/>
+        </w:tabs>
+        <w:ind w:left="2160" w:hanging="360"/>
+      </w:pPr>
+      <w:rPr>
+        <w:rFonts w:ascii="Wingdings" w:hAnsi="Wingdings" w:hint="default"/>
+        <w:sz w:val="20"/>
+      </w:rPr>
+    </w:lvl>
+    <w:lvl w:ilvl="3" w:tentative="1">
+      <w:start w:val="1"/>
+      <w:numFmt w:val="bullet"/>
+      <w:lvlText w:val=""/>
+      <w:lvlJc w:val="left"/>
+      <w:pPr>
+        <w:tabs>
+          <w:tab w:val="num" w:pos="2880"/>
+        </w:tabs>
+        <w:ind w:left="2880" w:hanging="360"/>
+      </w:pPr>
+      <w:rPr>
+        <w:rFonts w:ascii="Wingdings" w:hAnsi="Wingdings" w:hint="default"/>
+        <w:sz w:val="20"/>
+      </w:rPr>
+    </w:lvl>
+    <w:lvl w:ilvl="4" w:tentative="1">
+      <w:start w:val="1"/>
+      <w:numFmt w:val="bullet"/>
+      <w:lvlText w:val=""/>
+      <w:lvlJc w:val="left"/>
+      <w:pPr>
+        <w:tabs>
+          <w:tab w:val="num" w:pos="3600"/>
+        </w:tabs>
+        <w:ind w:left="3600" w:hanging="360"/>
+      </w:pPr>
+      <w:rPr>
+        <w:rFonts w:ascii="Wingdings" w:hAnsi="Wingdings" w:hint="default"/>
+        <w:sz w:val="20"/>
+      </w:rPr>
+    </w:lvl>
+    <w:lvl w:ilvl="5" w:tentative="1">
+      <w:start w:val="1"/>
+      <w:numFmt w:val="bullet"/>
+      <w:lvlText w:val=""/>
+      <w:lvlJc w:val="left"/>
+      <w:pPr>
+        <w:tabs>
+          <w:tab w:val="num" w:pos="4320"/>
+        </w:tabs>
+        <w:ind w:left="4320" w:hanging="360"/>
+      </w:pPr>
+      <w:rPr>
+        <w:rFonts w:ascii="Wingdings" w:hAnsi="Wingdings" w:hint="default"/>
+        <w:sz w:val="20"/>
+      </w:rPr>
+    </w:lvl>
+    <w:lvl w:ilvl="6" w:tentative="1">
+      <w:start w:val="1"/>
+      <w:numFmt w:val="bullet"/>
+      <w:lvlText w:val=""/>
+      <w:lvlJc w:val="left"/>
+      <w:pPr>
+        <w:tabs>
+          <w:tab w:val="num" w:pos="5040"/>
+        </w:tabs>
+        <w:ind w:left="5040" w:hanging="360"/>
+      </w:pPr>
+      <w:rPr>
+        <w:rFonts w:ascii="Wingdings" w:hAnsi="Wingdings" w:hint="default"/>
+        <w:sz w:val="20"/>
+      </w:rPr>
+    </w:lvl>
+    <w:lvl w:ilvl="7" w:tentative="1">
+      <w:start w:val="1"/>
+      <w:numFmt w:val="bullet"/>
+      <w:lvlText w:val=""/>
+      <w:lvlJc w:val="left"/>
+      <w:pPr>
+        <w:tabs>
+          <w:tab w:val="num" w:pos="5760"/>
+        </w:tabs>
+        <w:ind w:left="5760" w:hanging="360"/>
+      </w:pPr>
+      <w:rPr>
+        <w:rFonts w:ascii="Wingdings" w:hAnsi="Wingdings" w:hint="default"/>
+        <w:sz w:val="20"/>
+      </w:rPr>
+    </w:lvl>
+    <w:lvl w:ilvl="8" w:tentative="1">
+      <w:start w:val="1"/>
+      <w:numFmt w:val="bullet"/>
+      <w:lvlText w:val=""/>
+      <w:lvlJc w:val="left"/>
+      <w:pPr>
+        <w:tabs>
+          <w:tab w:val="num" w:pos="6480"/>
+        </w:tabs>
+        <w:ind w:left="6480" w:hanging="360"/>
+      </w:pPr>
+      <w:rPr>
+        <w:rFonts w:ascii="Wingdings" w:hAnsi="Wingdings" w:hint="default"/>
+        <w:sz w:val="20"/>
+      </w:rPr>
+    </w:lvl>
+  </w:abstractNum>
+  <w:abstractNum w:abstractNumId="4" w15:restartNumberingAfterBreak="0">
+    <w:nsid w:val="6F8D3AA3"/>
+    <w:multiLevelType w:val="multilevel"/>
+    <w:tmpl w:val="61824A8A"/>
+    <w:lvl w:ilvl="0">
+      <w:start w:val="1"/>
+      <w:numFmt w:val="bullet"/>
+      <w:lvlText w:val=""/>
+      <w:lvlJc w:val="left"/>
+      <w:pPr>
+        <w:tabs>
+          <w:tab w:val="num" w:pos="720"/>
+        </w:tabs>
+        <w:ind w:left="720" w:hanging="360"/>
+      </w:pPr>
+      <w:rPr>
+        <w:rFonts w:ascii="Symbol" w:hAnsi="Symbol" w:hint="default"/>
+        <w:sz w:val="20"/>
+      </w:rPr>
+    </w:lvl>
+    <w:lvl w:ilvl="1">
+      <w:start w:val="1"/>
+      <w:numFmt w:val="bullet"/>
+      <w:lvlText w:val="o"/>
+      <w:lvlJc w:val="left"/>
+      <w:pPr>
+        <w:tabs>
+          <w:tab w:val="num" w:pos="1440"/>
+        </w:tabs>
+        <w:ind w:left="1440" w:hanging="360"/>
+      </w:pPr>
+      <w:rPr>
+        <w:rFonts w:ascii="Courier New" w:hAnsi="Courier New" w:hint="default"/>
+        <w:sz w:val="20"/>
+      </w:rPr>
+    </w:lvl>
+    <w:lvl w:ilvl="2" w:tentative="1">
+      <w:start w:val="1"/>
+      <w:numFmt w:val="bullet"/>
+      <w:lvlText w:val=""/>
+      <w:lvlJc w:val="left"/>
+      <w:pPr>
+        <w:tabs>
+          <w:tab w:val="num" w:pos="2160"/>
+        </w:tabs>
+        <w:ind w:left="2160" w:hanging="360"/>
+      </w:pPr>
+      <w:rPr>
+        <w:rFonts w:ascii="Wingdings" w:hAnsi="Wingdings" w:hint="default"/>
+        <w:sz w:val="20"/>
+      </w:rPr>
+    </w:lvl>
+    <w:lvl w:ilvl="3" w:tentative="1">
+      <w:start w:val="1"/>
+      <w:numFmt w:val="bullet"/>
+      <w:lvlText w:val=""/>
+      <w:lvlJc w:val="left"/>
+      <w:pPr>
+        <w:tabs>
+          <w:tab w:val="num" w:pos="2880"/>
+        </w:tabs>
+        <w:ind w:left="2880" w:hanging="360"/>
+      </w:pPr>
+      <w:rPr>
+        <w:rFonts w:ascii="Wingdings" w:hAnsi="Wingdings" w:hint="default"/>
+        <w:sz w:val="20"/>
+      </w:rPr>
+    </w:lvl>
+    <w:lvl w:ilvl="4" w:tentative="1">
+      <w:start w:val="1"/>
+      <w:numFmt w:val="bullet"/>
+      <w:lvlText w:val=""/>
+      <w:lvlJc w:val="left"/>
+      <w:pPr>
+        <w:tabs>
+          <w:tab w:val="num" w:pos="3600"/>
+        </w:tabs>
+        <w:ind w:left="3600" w:hanging="360"/>
+      </w:pPr>
+      <w:rPr>
+        <w:rFonts w:ascii="Wingdings" w:hAnsi="Wingdings" w:hint="default"/>
+        <w:sz w:val="20"/>
+      </w:rPr>
+    </w:lvl>
+    <w:lvl w:ilvl="5" w:tentative="1">
+      <w:start w:val="1"/>
+      <w:numFmt w:val="bullet"/>
+      <w:lvlText w:val=""/>
+      <w:lvlJc w:val="left"/>
+      <w:pPr>
+        <w:tabs>
+          <w:tab w:val="num" w:pos="4320"/>
+        </w:tabs>
+        <w:ind w:left="4320" w:hanging="360"/>
+      </w:pPr>
+      <w:rPr>
+        <w:rFonts w:ascii="Wingdings" w:hAnsi="Wingdings" w:hint="default"/>
+        <w:sz w:val="20"/>
+      </w:rPr>
+    </w:lvl>
+    <w:lvl w:ilvl="6" w:tentative="1">
+      <w:start w:val="1"/>
+      <w:numFmt w:val="bullet"/>
+      <w:lvlText w:val=""/>
+      <w:lvlJc w:val="left"/>
+      <w:pPr>
+        <w:tabs>
+          <w:tab w:val="num" w:pos="5040"/>
+        </w:tabs>
+        <w:ind w:left="5040" w:hanging="360"/>
+      </w:pPr>
+      <w:rPr>
+        <w:rFonts w:ascii="Wingdings" w:hAnsi="Wingdings" w:hint="default"/>
+        <w:sz w:val="20"/>
+      </w:rPr>
+    </w:lvl>
+    <w:lvl w:ilvl="7" w:tentative="1">
+      <w:start w:val="1"/>
+      <w:numFmt w:val="bullet"/>
+      <w:lvlText w:val=""/>
+      <w:lvlJc w:val="left"/>
+      <w:pPr>
+        <w:tabs>
+          <w:tab w:val="num" w:pos="5760"/>
+        </w:tabs>
+        <w:ind w:left="5760" w:hanging="360"/>
+      </w:pPr>
+      <w:rPr>
+        <w:rFonts w:ascii="Wingdings" w:hAnsi="Wingdings" w:hint="default"/>
+        <w:sz w:val="20"/>
+      </w:rPr>
+    </w:lvl>
+    <w:lvl w:ilvl="8" w:tentative="1">
+      <w:start w:val="1"/>
+      <w:numFmt w:val="bullet"/>
+      <w:lvlText w:val=""/>
+      <w:lvlJc w:val="left"/>
+      <w:pPr>
+        <w:tabs>
+          <w:tab w:val="num" w:pos="6480"/>
+        </w:tabs>
+        <w:ind w:left="6480" w:hanging="360"/>
+      </w:pPr>
+      <w:rPr>
+        <w:rFonts w:ascii="Wingdings" w:hAnsi="Wingdings" w:hint="default"/>
+        <w:sz w:val="20"/>
+      </w:rPr>
+    </w:lvl>
+  </w:abstractNum>
+  <w:abstractNum w:abstractNumId="5" w15:restartNumberingAfterBreak="0">
+    <w:nsid w:val="74621D27"/>
+    <w:multiLevelType w:val="multilevel"/>
+    <w:tmpl w:val="351E092C"/>
+    <w:lvl w:ilvl="0">
+      <w:start w:val="1"/>
+      <w:numFmt w:val="bullet"/>
+      <w:lvlText w:val=""/>
+      <w:lvlJc w:val="left"/>
+      <w:pPr>
+        <w:tabs>
+          <w:tab w:val="num" w:pos="720"/>
+        </w:tabs>
+        <w:ind w:left="720" w:hanging="360"/>
+      </w:pPr>
+      <w:rPr>
+        <w:rFonts w:ascii="Symbol" w:hAnsi="Symbol" w:hint="default"/>
+        <w:sz w:val="20"/>
+      </w:rPr>
+    </w:lvl>
+    <w:lvl w:ilvl="1">
+      <w:start w:val="1"/>
+      <w:numFmt w:val="bullet"/>
+      <w:lvlText w:val="o"/>
+      <w:lvlJc w:val="left"/>
+      <w:pPr>
+        <w:tabs>
+          <w:tab w:val="num" w:pos="1440"/>
+        </w:tabs>
+        <w:ind w:left="1440" w:hanging="360"/>
+      </w:pPr>
+      <w:rPr>
+        <w:rFonts w:ascii="Courier New" w:hAnsi="Courier New" w:hint="default"/>
+        <w:sz w:val="20"/>
+      </w:rPr>
+    </w:lvl>
+    <w:lvl w:ilvl="2" w:tentative="1">
+      <w:start w:val="1"/>
+      <w:numFmt w:val="bullet"/>
+      <w:lvlText w:val=""/>
+      <w:lvlJc w:val="left"/>
+      <w:pPr>
+        <w:tabs>
+          <w:tab w:val="num" w:pos="2160"/>
+        </w:tabs>
+        <w:ind w:left="2160" w:hanging="360"/>
+      </w:pPr>
+      <w:rPr>
+        <w:rFonts w:ascii="Wingdings" w:hAnsi="Wingdings" w:hint="default"/>
+        <w:sz w:val="20"/>
+      </w:rPr>
+    </w:lvl>
+    <w:lvl w:ilvl="3" w:tentative="1">
+      <w:start w:val="1"/>
+      <w:numFmt w:val="bullet"/>
+      <w:lvlText w:val=""/>
+      <w:lvlJc w:val="left"/>
+      <w:pPr>
+        <w:tabs>
+          <w:tab w:val="num" w:pos="2880"/>
+        </w:tabs>
+        <w:ind w:left="2880" w:hanging="360"/>
+      </w:pPr>
+      <w:rPr>
+        <w:rFonts w:ascii="Wingdings" w:hAnsi="Wingdings" w:hint="default"/>
+        <w:sz w:val="20"/>
+      </w:rPr>
+    </w:lvl>
+    <w:lvl w:ilvl="4" w:tentative="1">
+      <w:start w:val="1"/>
+      <w:numFmt w:val="bullet"/>
+      <w:lvlText w:val=""/>
+      <w:lvlJc w:val="left"/>
+      <w:pPr>
+        <w:tabs>
+          <w:tab w:val="num" w:pos="3600"/>
+        </w:tabs>
+        <w:ind w:left="3600" w:hanging="360"/>
+      </w:pPr>
+      <w:rPr>
+        <w:rFonts w:ascii="Wingdings" w:hAnsi="Wingdings" w:hint="default"/>
+        <w:sz w:val="20"/>
+      </w:rPr>
+    </w:lvl>
+    <w:lvl w:ilvl="5" w:tentative="1">
+      <w:start w:val="1"/>
+      <w:numFmt w:val="bullet"/>
+      <w:lvlText w:val=""/>
+      <w:lvlJc w:val="left"/>
+      <w:pPr>
+        <w:tabs>
+          <w:tab w:val="num" w:pos="4320"/>
+        </w:tabs>
+        <w:ind w:left="4320" w:hanging="360"/>
+      </w:pPr>
+      <w:rPr>
+        <w:rFonts w:ascii="Wingdings" w:hAnsi="Wingdings" w:hint="default"/>
+        <w:sz w:val="20"/>
+      </w:rPr>
+    </w:lvl>
+    <w:lvl w:ilvl="6" w:tentative="1">
+      <w:start w:val="1"/>
+      <w:numFmt w:val="bullet"/>
+      <w:lvlText w:val=""/>
+      <w:lvlJc w:val="left"/>
+      <w:pPr>
+        <w:tabs>
+          <w:tab w:val="num" w:pos="5040"/>
+        </w:tabs>
+        <w:ind w:left="5040" w:hanging="360"/>
+      </w:pPr>
+      <w:rPr>
+        <w:rFonts w:ascii="Wingdings" w:hAnsi="Wingdings" w:hint="default"/>
+        <w:sz w:val="20"/>
+      </w:rPr>
+    </w:lvl>
+    <w:lvl w:ilvl="7" w:tentative="1">
+      <w:start w:val="1"/>
+      <w:numFmt w:val="bullet"/>
+      <w:lvlText w:val=""/>
+      <w:lvlJc w:val="left"/>
+      <w:pPr>
+        <w:tabs>
+          <w:tab w:val="num" w:pos="5760"/>
+        </w:tabs>
+        <w:ind w:left="5760" w:hanging="360"/>
+      </w:pPr>
+      <w:rPr>
+        <w:rFonts w:ascii="Wingdings" w:hAnsi="Wingdings" w:hint="default"/>
+        <w:sz w:val="20"/>
+      </w:rPr>
+    </w:lvl>
+    <w:lvl w:ilvl="8" w:tentative="1">
+      <w:start w:val="1"/>
+      <w:numFmt w:val="bullet"/>
+      <w:lvlText w:val=""/>
+      <w:lvlJc w:val="left"/>
+      <w:pPr>
+        <w:tabs>
+          <w:tab w:val="num" w:pos="6480"/>
+        </w:tabs>
+        <w:ind w:left="6480" w:hanging="360"/>
+      </w:pPr>
+      <w:rPr>
+        <w:rFonts w:ascii="Wingdings" w:hAnsi="Wingdings" w:hint="default"/>
+        <w:sz w:val="20"/>
+      </w:rPr>
+    </w:lvl>
+  </w:abstractNum>
+  <w:abstractNum w:abstractNumId="6" w15:restartNumberingAfterBreak="0">
     <w:nsid w:val="7AE85B68"/>
     <w:multiLevelType w:val="hybridMultilevel"/>
     <w:tmpl w:val="CDA832AA"/>
@@ -314,8 +1403,178 @@
       </w:rPr>
     </w:lvl>
   </w:abstractNum>
+  <w:abstractNum w:abstractNumId="7" w15:restartNumberingAfterBreak="0">
+    <w:nsid w:val="7D74296B"/>
+    <w:multiLevelType w:val="multilevel"/>
+    <w:tmpl w:val="62BE8F3A"/>
+    <w:lvl w:ilvl="0">
+      <w:start w:val="1"/>
+      <w:numFmt w:val="bullet"/>
+      <w:lvlText w:val=""/>
+      <w:lvlJc w:val="left"/>
+      <w:pPr>
+        <w:tabs>
+          <w:tab w:val="num" w:pos="720"/>
+        </w:tabs>
+        <w:ind w:left="720" w:hanging="360"/>
+      </w:pPr>
+      <w:rPr>
+        <w:rFonts w:ascii="Symbol" w:hAnsi="Symbol" w:hint="default"/>
+        <w:sz w:val="20"/>
+      </w:rPr>
+    </w:lvl>
+    <w:lvl w:ilvl="1" w:tentative="1">
+      <w:start w:val="1"/>
+      <w:numFmt w:val="bullet"/>
+      <w:lvlText w:val="o"/>
+      <w:lvlJc w:val="left"/>
+      <w:pPr>
+        <w:tabs>
+          <w:tab w:val="num" w:pos="1440"/>
+        </w:tabs>
+        <w:ind w:left="1440" w:hanging="360"/>
+      </w:pPr>
+      <w:rPr>
+        <w:rFonts w:ascii="Courier New" w:hAnsi="Courier New" w:hint="default"/>
+        <w:sz w:val="20"/>
+      </w:rPr>
+    </w:lvl>
+    <w:lvl w:ilvl="2" w:tentative="1">
+      <w:start w:val="1"/>
+      <w:numFmt w:val="bullet"/>
+      <w:lvlText w:val=""/>
+      <w:lvlJc w:val="left"/>
+      <w:pPr>
+        <w:tabs>
+          <w:tab w:val="num" w:pos="2160"/>
+        </w:tabs>
+        <w:ind w:left="2160" w:hanging="360"/>
+      </w:pPr>
+      <w:rPr>
+        <w:rFonts w:ascii="Wingdings" w:hAnsi="Wingdings" w:hint="default"/>
+        <w:sz w:val="20"/>
+      </w:rPr>
+    </w:lvl>
+    <w:lvl w:ilvl="3" w:tentative="1">
+      <w:start w:val="1"/>
+      <w:numFmt w:val="bullet"/>
+      <w:lvlText w:val=""/>
+      <w:lvlJc w:val="left"/>
+      <w:pPr>
+        <w:tabs>
+          <w:tab w:val="num" w:pos="2880"/>
+        </w:tabs>
+        <w:ind w:left="2880" w:hanging="360"/>
+      </w:pPr>
+      <w:rPr>
+        <w:rFonts w:ascii="Wingdings" w:hAnsi="Wingdings" w:hint="default"/>
+        <w:sz w:val="20"/>
+      </w:rPr>
+    </w:lvl>
+    <w:lvl w:ilvl="4" w:tentative="1">
+      <w:start w:val="1"/>
+      <w:numFmt w:val="bullet"/>
+      <w:lvlText w:val=""/>
+      <w:lvlJc w:val="left"/>
+      <w:pPr>
+        <w:tabs>
+          <w:tab w:val="num" w:pos="3600"/>
+        </w:tabs>
+        <w:ind w:left="3600" w:hanging="360"/>
+      </w:pPr>
+      <w:rPr>
+        <w:rFonts w:ascii="Wingdings" w:hAnsi="Wingdings" w:hint="default"/>
+        <w:sz w:val="20"/>
+      </w:rPr>
+    </w:lvl>
+    <w:lvl w:ilvl="5" w:tentative="1">
+      <w:start w:val="1"/>
+      <w:numFmt w:val="bullet"/>
+      <w:lvlText w:val=""/>
+      <w:lvlJc w:val="left"/>
+      <w:pPr>
+        <w:tabs>
+          <w:tab w:val="num" w:pos="4320"/>
+        </w:tabs>
+        <w:ind w:left="4320" w:hanging="360"/>
+      </w:pPr>
+      <w:rPr>
+        <w:rFonts w:ascii="Wingdings" w:hAnsi="Wingdings" w:hint="default"/>
+        <w:sz w:val="20"/>
+      </w:rPr>
+    </w:lvl>
+    <w:lvl w:ilvl="6" w:tentative="1">
+      <w:start w:val="1"/>
+      <w:numFmt w:val="bullet"/>
+      <w:lvlText w:val=""/>
+      <w:lvlJc w:val="left"/>
+      <w:pPr>
+        <w:tabs>
+          <w:tab w:val="num" w:pos="5040"/>
+        </w:tabs>
+        <w:ind w:left="5040" w:hanging="360"/>
+      </w:pPr>
+      <w:rPr>
+        <w:rFonts w:ascii="Wingdings" w:hAnsi="Wingdings" w:hint="default"/>
+        <w:sz w:val="20"/>
+      </w:rPr>
+    </w:lvl>
+    <w:lvl w:ilvl="7" w:tentative="1">
+      <w:start w:val="1"/>
+      <w:numFmt w:val="bullet"/>
+      <w:lvlText w:val=""/>
+      <w:lvlJc w:val="left"/>
+      <w:pPr>
+        <w:tabs>
+          <w:tab w:val="num" w:pos="5760"/>
+        </w:tabs>
+        <w:ind w:left="5760" w:hanging="360"/>
+      </w:pPr>
+      <w:rPr>
+        <w:rFonts w:ascii="Wingdings" w:hAnsi="Wingdings" w:hint="default"/>
+        <w:sz w:val="20"/>
+      </w:rPr>
+    </w:lvl>
+    <w:lvl w:ilvl="8" w:tentative="1">
+      <w:start w:val="1"/>
+      <w:numFmt w:val="bullet"/>
+      <w:lvlText w:val=""/>
+      <w:lvlJc w:val="left"/>
+      <w:pPr>
+        <w:tabs>
+          <w:tab w:val="num" w:pos="6480"/>
+        </w:tabs>
+        <w:ind w:left="6480" w:hanging="360"/>
+      </w:pPr>
+      <w:rPr>
+        <w:rFonts w:ascii="Wingdings" w:hAnsi="Wingdings" w:hint="default"/>
+        <w:sz w:val="20"/>
+      </w:rPr>
+    </w:lvl>
+  </w:abstractNum>
   <w:num w:numId="1" w16cid:durableId="1984430853">
+    <w:abstractNumId w:val="6"/>
+  </w:num>
+  <w:num w:numId="2" w16cid:durableId="1264608455">
+    <w:abstractNumId w:val="2"/>
+  </w:num>
+  <w:num w:numId="3" w16cid:durableId="241179328">
+    <w:abstractNumId w:val="5"/>
+  </w:num>
+  <w:num w:numId="4" w16cid:durableId="148329179">
+    <w:abstractNumId w:val="4"/>
+  </w:num>
+  <w:num w:numId="5" w16cid:durableId="1331905518">
+    <w:abstractNumId w:val="3"/>
+  </w:num>
+  <w:num w:numId="6" w16cid:durableId="600995751">
+    <w:abstractNumId w:val="1"/>
+  </w:num>
+  <w:num w:numId="7" w16cid:durableId="902059740">
     <w:abstractNumId w:val="0"/>
+  </w:num>
+  <w:num w:numId="8" w16cid:durableId="554239542">
+    <w:abstractNumId w:val="7"/>
   </w:num>
 </w:numbering>
 </file>
@@ -923,6 +2182,7 @@
   <w:style w:type="character" w:default="1" w:styleId="DefaultParagraphFont">
     <w:name w:val="Default Paragraph Font"/>
     <w:uiPriority w:val="1"/>
+    <w:semiHidden/>
     <w:unhideWhenUsed/>
   </w:style>
   <w:style w:type="table" w:default="1" w:styleId="TableNormal">

</xml_diff>